<commit_message>
State diagram---Design view point 1
</commit_message>
<xml_diff>
--- a/Documentation/Project Progress Report_Imran.docx
+++ b/Documentation/Project Progress Report_Imran.docx
@@ -2121,25 +2121,7 @@
           <w:sz w:val="24"/>
           <w:szCs w:val="24"/>
         </w:rPr>
-        <w:t xml:space="preserve">The user’s browser should be HTML5 compatible for </w:t>
-      </w:r>
-      <w:proofErr w:type="gramStart"/>
-      <w:r>
-        <w:rPr>
-          <w:rFonts w:ascii="Times New Roman" w:hAnsi="Times New Roman" w:cs="Times New Roman"/>
-          <w:sz w:val="24"/>
-          <w:szCs w:val="24"/>
-        </w:rPr>
-        <w:t>a</w:t>
-      </w:r>
-      <w:proofErr w:type="gramEnd"/>
-      <w:r>
-        <w:rPr>
-          <w:rFonts w:ascii="Times New Roman" w:hAnsi="Times New Roman" w:cs="Times New Roman"/>
-          <w:sz w:val="24"/>
-          <w:szCs w:val="24"/>
-        </w:rPr>
-        <w:t xml:space="preserve"> acceptable user experience. </w:t>
+        <w:t xml:space="preserve">The user’s browser should be HTML5 compatible for a acceptable user experience. </w:t>
       </w:r>
     </w:p>
     <w:p>
@@ -2568,7 +2550,7 @@
           </mc:Choice>
           <mc:Fallback>
             <w:pict>
-              <v:rect w14:anchorId="3A70877F" id="Rectangle 3" o:spid="_x0000_s1026" style="position:absolute;margin-left:91.8pt;margin-top:24.45pt;width:313.8pt;height:523.65pt;z-index:251583488;visibility:visible;mso-wrap-style:square;mso-width-percent:0;mso-height-percent:0;mso-wrap-distance-left:9pt;mso-wrap-distance-top:0;mso-wrap-distance-right:9pt;mso-wrap-distance-bottom:0;mso-position-horizontal:absolute;mso-position-horizontal-relative:text;mso-position-vertical:absolute;mso-position-vertical-relative:text;mso-width-percent:0;mso-height-percent:0;mso-width-relative:margin;mso-height-relative:margin;v-text-anchor:middle" o:gfxdata="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" fillcolor="white [3201]" strokecolor="#f79646 [3209]" strokeweight="2pt"/>
+              <v:rect w14:anchorId="1EA555AF" id="Rectangle 3" o:spid="_x0000_s1026" style="position:absolute;margin-left:91.8pt;margin-top:24.45pt;width:313.8pt;height:523.65pt;z-index:251583488;visibility:visible;mso-wrap-style:square;mso-width-percent:0;mso-height-percent:0;mso-wrap-distance-left:9pt;mso-wrap-distance-top:0;mso-wrap-distance-right:9pt;mso-wrap-distance-bottom:0;mso-position-horizontal:absolute;mso-position-horizontal-relative:text;mso-position-vertical:absolute;mso-position-vertical-relative:text;mso-width-percent:0;mso-height-percent:0;mso-width-relative:margin;mso-height-relative:margin;v-text-anchor:middle" o:gfxdata="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" fillcolor="white [3201]" strokecolor="#f79646 [3209]" strokeweight="2pt"/>
             </w:pict>
           </mc:Fallback>
         </mc:AlternateContent>
@@ -2830,7 +2812,7 @@
           </mc:Choice>
           <mc:Fallback>
             <w:pict>
-              <v:line w14:anchorId="19B2B7E3" id="Straight Connector 36" o:spid="_x0000_s1026" style="position:absolute;z-index:251725824;visibility:visible;mso-wrap-style:square;mso-wrap-distance-left:9pt;mso-wrap-distance-top:0;mso-wrap-distance-right:9pt;mso-wrap-distance-bottom:0;mso-position-horizontal:absolute;mso-position-horizontal-relative:text;mso-position-vertical:absolute;mso-position-vertical-relative:text" from=".6pt,220.2pt" to="182.4pt,507.6pt" o:gfxdata="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" strokecolor="#4579b8 [3044]"/>
+              <v:line w14:anchorId="08152275" id="Straight Connector 36" o:spid="_x0000_s1026" style="position:absolute;z-index:251725824;visibility:visible;mso-wrap-style:square;mso-wrap-distance-left:9pt;mso-wrap-distance-top:0;mso-wrap-distance-right:9pt;mso-wrap-distance-bottom:0;mso-position-horizontal:absolute;mso-position-horizontal-relative:text;mso-position-vertical:absolute;mso-position-vertical-relative:text" from=".6pt,220.2pt" to="182.4pt,507.6pt" o:gfxdata="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" strokecolor="#4579b8 [3044]"/>
             </w:pict>
           </mc:Fallback>
         </mc:AlternateContent>
@@ -2891,7 +2873,7 @@
           </mc:Choice>
           <mc:Fallback>
             <w:pict>
-              <v:line w14:anchorId="786CD975" id="Straight Connector 35" o:spid="_x0000_s1026" style="position:absolute;flip:x;z-index:251722752;visibility:visible;mso-wrap-style:square;mso-wrap-distance-left:9pt;mso-wrap-distance-top:0;mso-wrap-distance-right:9pt;mso-wrap-distance-bottom:0;mso-position-horizontal:absolute;mso-position-horizontal-relative:text;mso-position-vertical:absolute;mso-position-vertical-relative:text" from="343.2pt,222pt" to="464.4pt,510.6pt" o:gfxdata="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" strokecolor="#4579b8 [3044]"/>
+              <v:line w14:anchorId="1A005F3F" id="Straight Connector 35" o:spid="_x0000_s1026" style="position:absolute;flip:x;z-index:251722752;visibility:visible;mso-wrap-style:square;mso-wrap-distance-left:9pt;mso-wrap-distance-top:0;mso-wrap-distance-right:9pt;mso-wrap-distance-bottom:0;mso-position-horizontal:absolute;mso-position-horizontal-relative:text;mso-position-vertical:absolute;mso-position-vertical-relative:text" from="343.2pt,222pt" to="464.4pt,510.6pt" o:gfxdata="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" strokecolor="#4579b8 [3044]"/>
             </w:pict>
           </mc:Fallback>
         </mc:AlternateContent>
@@ -2952,7 +2934,7 @@
           </mc:Choice>
           <mc:Fallback>
             <w:pict>
-              <v:line w14:anchorId="09052C01" id="Straight Connector 34" o:spid="_x0000_s1026" style="position:absolute;flip:x;z-index:251719680;visibility:visible;mso-wrap-style:square;mso-wrap-distance-left:9pt;mso-wrap-distance-top:0;mso-wrap-distance-right:9pt;mso-wrap-distance-bottom:0;mso-position-horizontal:absolute;mso-position-horizontal-relative:text;mso-position-vertical:absolute;mso-position-vertical-relative:text" from="340.8pt,219pt" to="462.6pt,454.2pt" o:gfxdata="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" strokecolor="#4579b8 [3044]"/>
+              <v:line w14:anchorId="3895BF3D" id="Straight Connector 34" o:spid="_x0000_s1026" style="position:absolute;flip:x;z-index:251719680;visibility:visible;mso-wrap-style:square;mso-wrap-distance-left:9pt;mso-wrap-distance-top:0;mso-wrap-distance-right:9pt;mso-wrap-distance-bottom:0;mso-position-horizontal:absolute;mso-position-horizontal-relative:text;mso-position-vertical:absolute;mso-position-vertical-relative:text" from="340.8pt,219pt" to="462.6pt,454.2pt" o:gfxdata="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" strokecolor="#4579b8 [3044]"/>
             </w:pict>
           </mc:Fallback>
         </mc:AlternateContent>
@@ -3013,7 +2995,7 @@
           </mc:Choice>
           <mc:Fallback>
             <w:pict>
-              <v:line w14:anchorId="15115980" id="Straight Connector 33" o:spid="_x0000_s1026" style="position:absolute;flip:x;z-index:251716608;visibility:visible;mso-wrap-style:square;mso-wrap-distance-left:9pt;mso-wrap-distance-top:0;mso-wrap-distance-right:9pt;mso-wrap-distance-bottom:0;mso-position-horizontal:absolute;mso-position-horizontal-relative:text;mso-position-vertical:absolute;mso-position-vertical-relative:text" from="336.6pt,216.6pt" to="461.4pt,400.8pt" o:gfxdata="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" strokecolor="#4579b8 [3044]"/>
+              <v:line w14:anchorId="70C4118B" id="Straight Connector 33" o:spid="_x0000_s1026" style="position:absolute;flip:x;z-index:251716608;visibility:visible;mso-wrap-style:square;mso-wrap-distance-left:9pt;mso-wrap-distance-top:0;mso-wrap-distance-right:9pt;mso-wrap-distance-bottom:0;mso-position-horizontal:absolute;mso-position-horizontal-relative:text;mso-position-vertical:absolute;mso-position-vertical-relative:text" from="336.6pt,216.6pt" to="461.4pt,400.8pt" o:gfxdata="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" strokecolor="#4579b8 [3044]"/>
             </w:pict>
           </mc:Fallback>
         </mc:AlternateContent>
@@ -3074,7 +3056,7 @@
           </mc:Choice>
           <mc:Fallback>
             <w:pict>
-              <v:line w14:anchorId="5128F8AA" id="Straight Connector 32" o:spid="_x0000_s1026" style="position:absolute;flip:x;z-index:251713536;visibility:visible;mso-wrap-style:square;mso-wrap-distance-left:9pt;mso-wrap-distance-top:0;mso-wrap-distance-right:9pt;mso-wrap-distance-bottom:0;mso-position-horizontal:absolute;mso-position-horizontal-relative:text;mso-position-vertical:absolute;mso-position-vertical-relative:text" from="333.6pt,219pt" to="460.8pt,346.8pt" o:gfxdata="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" strokecolor="#4579b8 [3044]"/>
+              <v:line w14:anchorId="5580CBBD" id="Straight Connector 32" o:spid="_x0000_s1026" style="position:absolute;flip:x;z-index:251713536;visibility:visible;mso-wrap-style:square;mso-wrap-distance-left:9pt;mso-wrap-distance-top:0;mso-wrap-distance-right:9pt;mso-wrap-distance-bottom:0;mso-position-horizontal:absolute;mso-position-horizontal-relative:text;mso-position-vertical:absolute;mso-position-vertical-relative:text" from="333.6pt,219pt" to="460.8pt,346.8pt" o:gfxdata="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" strokecolor="#4579b8 [3044]"/>
             </w:pict>
           </mc:Fallback>
         </mc:AlternateContent>
@@ -3135,7 +3117,7 @@
           </mc:Choice>
           <mc:Fallback>
             <w:pict>
-              <v:line w14:anchorId="5221BD4B" id="Straight Connector 31" o:spid="_x0000_s1026" style="position:absolute;flip:x;z-index:251710464;visibility:visible;mso-wrap-style:square;mso-wrap-distance-left:9pt;mso-wrap-distance-top:0;mso-wrap-distance-right:9pt;mso-wrap-distance-bottom:0;mso-position-horizontal:absolute;mso-position-horizontal-relative:text;mso-position-vertical:absolute;mso-position-vertical-relative:text" from="330pt,220.8pt" to="462pt,294pt" o:gfxdata="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" strokecolor="#4579b8 [3044]"/>
+              <v:line w14:anchorId="78B8F26D" id="Straight Connector 31" o:spid="_x0000_s1026" style="position:absolute;flip:x;z-index:251710464;visibility:visible;mso-wrap-style:square;mso-wrap-distance-left:9pt;mso-wrap-distance-top:0;mso-wrap-distance-right:9pt;mso-wrap-distance-bottom:0;mso-position-horizontal:absolute;mso-position-horizontal-relative:text;mso-position-vertical:absolute;mso-position-vertical-relative:text" from="330pt,220.8pt" to="462pt,294pt" o:gfxdata="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" strokecolor="#4579b8 [3044]"/>
             </w:pict>
           </mc:Fallback>
         </mc:AlternateContent>
@@ -3196,7 +3178,7 @@
           </mc:Choice>
           <mc:Fallback>
             <w:pict>
-              <v:line w14:anchorId="55DAE0AA" id="Straight Connector 30" o:spid="_x0000_s1026" style="position:absolute;flip:x;z-index:251707392;visibility:visible;mso-wrap-style:square;mso-wrap-distance-left:9pt;mso-wrap-distance-top:0;mso-wrap-distance-right:9pt;mso-wrap-distance-bottom:0;mso-position-horizontal:absolute;mso-position-horizontal-relative:text;mso-position-vertical:absolute;mso-position-vertical-relative:text" from="325.8pt,218.4pt" to="460.2pt,230.4pt" o:gfxdata="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" strokecolor="#4579b8 [3044]"/>
+              <v:line w14:anchorId="64349EA7" id="Straight Connector 30" o:spid="_x0000_s1026" style="position:absolute;flip:x;z-index:251707392;visibility:visible;mso-wrap-style:square;mso-wrap-distance-left:9pt;mso-wrap-distance-top:0;mso-wrap-distance-right:9pt;mso-wrap-distance-bottom:0;mso-position-horizontal:absolute;mso-position-horizontal-relative:text;mso-position-vertical:absolute;mso-position-vertical-relative:text" from="325.8pt,218.4pt" to="460.2pt,230.4pt" o:gfxdata="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" strokecolor="#4579b8 [3044]"/>
             </w:pict>
           </mc:Fallback>
         </mc:AlternateContent>
@@ -3257,7 +3239,7 @@
           </mc:Choice>
           <mc:Fallback>
             <w:pict>
-              <v:line w14:anchorId="4599F135" id="Straight Connector 29" o:spid="_x0000_s1026" style="position:absolute;flip:x y;z-index:251704320;visibility:visible;mso-wrap-style:square;mso-wrap-distance-left:9pt;mso-wrap-distance-top:0;mso-wrap-distance-right:9pt;mso-wrap-distance-bottom:0;mso-position-horizontal:absolute;mso-position-horizontal-relative:text;mso-position-vertical:absolute;mso-position-vertical-relative:text" from="327.6pt,168.6pt" to="459.6pt,218.4pt" o:gfxdata="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" strokecolor="#4579b8 [3044]"/>
+              <v:line w14:anchorId="4E00CE27" id="Straight Connector 29" o:spid="_x0000_s1026" style="position:absolute;flip:x y;z-index:251704320;visibility:visible;mso-wrap-style:square;mso-wrap-distance-left:9pt;mso-wrap-distance-top:0;mso-wrap-distance-right:9pt;mso-wrap-distance-bottom:0;mso-position-horizontal:absolute;mso-position-horizontal-relative:text;mso-position-vertical:absolute;mso-position-vertical-relative:text" from="327.6pt,168.6pt" to="459.6pt,218.4pt" o:gfxdata="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" strokecolor="#4579b8 [3044]"/>
             </w:pict>
           </mc:Fallback>
         </mc:AlternateContent>
@@ -3318,7 +3300,7 @@
           </mc:Choice>
           <mc:Fallback>
             <w:pict>
-              <v:line w14:anchorId="47D1A9E0" id="Straight Connector 28" o:spid="_x0000_s1026" style="position:absolute;flip:x y;z-index:251701248;visibility:visible;mso-wrap-style:square;mso-wrap-distance-left:9pt;mso-wrap-distance-top:0;mso-wrap-distance-right:9pt;mso-wrap-distance-bottom:0;mso-position-horizontal:absolute;mso-position-horizontal-relative:text;mso-position-vertical:absolute;mso-position-vertical-relative:text" from="322.2pt,107.4pt" to="459.6pt,214.8pt" o:gfxdata="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" strokecolor="#4579b8 [3044]"/>
+              <v:line w14:anchorId="76DDA5F0" id="Straight Connector 28" o:spid="_x0000_s1026" style="position:absolute;flip:x y;z-index:251701248;visibility:visible;mso-wrap-style:square;mso-wrap-distance-left:9pt;mso-wrap-distance-top:0;mso-wrap-distance-right:9pt;mso-wrap-distance-bottom:0;mso-position-horizontal:absolute;mso-position-horizontal-relative:text;mso-position-vertical:absolute;mso-position-vertical-relative:text" from="322.2pt,107.4pt" to="459.6pt,214.8pt" o:gfxdata="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" strokecolor="#4579b8 [3044]"/>
             </w:pict>
           </mc:Fallback>
         </mc:AlternateContent>
@@ -3379,7 +3361,7 @@
           </mc:Choice>
           <mc:Fallback>
             <w:pict>
-              <v:line w14:anchorId="169A312B" id="Straight Connector 27" o:spid="_x0000_s1026" style="position:absolute;z-index:251698176;visibility:visible;mso-wrap-style:square;mso-wrap-distance-left:9pt;mso-wrap-distance-top:0;mso-wrap-distance-right:9pt;mso-wrap-distance-bottom:0;mso-position-horizontal:absolute;mso-position-horizontal-relative:text;mso-position-vertical:absolute;mso-position-vertical-relative:text" from=".6pt,224.4pt" to="178.8pt,453.6pt" o:gfxdata="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" strokecolor="#4579b8 [3044]"/>
+              <v:line w14:anchorId="1A12FBCE" id="Straight Connector 27" o:spid="_x0000_s1026" style="position:absolute;z-index:251698176;visibility:visible;mso-wrap-style:square;mso-wrap-distance-left:9pt;mso-wrap-distance-top:0;mso-wrap-distance-right:9pt;mso-wrap-distance-bottom:0;mso-position-horizontal:absolute;mso-position-horizontal-relative:text;mso-position-vertical:absolute;mso-position-vertical-relative:text" from=".6pt,224.4pt" to="178.8pt,453.6pt" o:gfxdata="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" strokecolor="#4579b8 [3044]"/>
             </w:pict>
           </mc:Fallback>
         </mc:AlternateContent>
@@ -3440,7 +3422,7 @@
           </mc:Choice>
           <mc:Fallback>
             <w:pict>
-              <v:line w14:anchorId="2D79BC66" id="Straight Connector 26" o:spid="_x0000_s1026" style="position:absolute;z-index:251695104;visibility:visible;mso-wrap-style:square;mso-wrap-distance-left:9pt;mso-wrap-distance-top:0;mso-wrap-distance-right:9pt;mso-wrap-distance-bottom:0;mso-position-horizontal:absolute;mso-position-horizontal-relative:text;mso-position-vertical:absolute;mso-position-vertical-relative:text" from="-.6pt,222.6pt" to="173.4pt,401.4pt" o:gfxdata="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" strokecolor="#4579b8 [3044]"/>
+              <v:line w14:anchorId="7C74585A" id="Straight Connector 26" o:spid="_x0000_s1026" style="position:absolute;z-index:251695104;visibility:visible;mso-wrap-style:square;mso-wrap-distance-left:9pt;mso-wrap-distance-top:0;mso-wrap-distance-right:9pt;mso-wrap-distance-bottom:0;mso-position-horizontal:absolute;mso-position-horizontal-relative:text;mso-position-vertical:absolute;mso-position-vertical-relative:text" from="-.6pt,222.6pt" to="173.4pt,401.4pt" o:gfxdata="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" strokecolor="#4579b8 [3044]"/>
             </w:pict>
           </mc:Fallback>
         </mc:AlternateContent>
@@ -3501,7 +3483,7 @@
           </mc:Choice>
           <mc:Fallback>
             <w:pict>
-              <v:line w14:anchorId="1E6A5DC7" id="Straight Connector 25" o:spid="_x0000_s1026" style="position:absolute;z-index:251692032;visibility:visible;mso-wrap-style:square;mso-wrap-distance-left:9pt;mso-wrap-distance-top:0;mso-wrap-distance-right:9pt;mso-wrap-distance-bottom:0;mso-position-horizontal:absolute;mso-position-horizontal-relative:text;mso-position-vertical:absolute;mso-position-vertical-relative:text" from="0,222.6pt" to="172.2pt,346.2pt" o:gfxdata="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" strokecolor="#4579b8 [3044]"/>
+              <v:line w14:anchorId="6E530D2B" id="Straight Connector 25" o:spid="_x0000_s1026" style="position:absolute;z-index:251692032;visibility:visible;mso-wrap-style:square;mso-wrap-distance-left:9pt;mso-wrap-distance-top:0;mso-wrap-distance-right:9pt;mso-wrap-distance-bottom:0;mso-position-horizontal:absolute;mso-position-horizontal-relative:text;mso-position-vertical:absolute;mso-position-vertical-relative:text" from="0,222.6pt" to="172.2pt,346.2pt" o:gfxdata="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" strokecolor="#4579b8 [3044]"/>
             </w:pict>
           </mc:Fallback>
         </mc:AlternateContent>
@@ -3562,7 +3544,7 @@
           </mc:Choice>
           <mc:Fallback>
             <w:pict>
-              <v:line w14:anchorId="28EC0C66" id="Straight Connector 23" o:spid="_x0000_s1026" style="position:absolute;z-index:251685888;visibility:visible;mso-wrap-style:square;mso-wrap-distance-left:9pt;mso-wrap-distance-top:0;mso-wrap-distance-right:9pt;mso-wrap-distance-bottom:0;mso-position-horizontal:absolute;mso-position-horizontal-relative:text;mso-position-vertical:absolute;mso-position-vertical-relative:text" from="6pt,219pt" to="166.8pt,223.8pt" o:gfxdata="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" strokecolor="#4579b8 [3044]"/>
+              <v:line w14:anchorId="51F20FD4" id="Straight Connector 23" o:spid="_x0000_s1026" style="position:absolute;z-index:251685888;visibility:visible;mso-wrap-style:square;mso-wrap-distance-left:9pt;mso-wrap-distance-top:0;mso-wrap-distance-right:9pt;mso-wrap-distance-bottom:0;mso-position-horizontal:absolute;mso-position-horizontal-relative:text;mso-position-vertical:absolute;mso-position-vertical-relative:text" from="6pt,219pt" to="166.8pt,223.8pt" o:gfxdata="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" strokecolor="#4579b8 [3044]"/>
             </w:pict>
           </mc:Fallback>
         </mc:AlternateContent>
@@ -3623,7 +3605,7 @@
           </mc:Choice>
           <mc:Fallback>
             <w:pict>
-              <v:line w14:anchorId="16FCB470" id="Straight Connector 24" o:spid="_x0000_s1026" style="position:absolute;z-index:251688960;visibility:visible;mso-wrap-style:square;mso-wrap-distance-left:9pt;mso-wrap-distance-top:0;mso-wrap-distance-right:9pt;mso-wrap-distance-bottom:0;mso-position-horizontal:absolute;mso-position-horizontal-relative:text;mso-position-vertical:absolute;mso-position-vertical-relative:text" from="-.6pt,217.8pt" to="168.6pt,294.6pt" o:gfxdata="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" strokecolor="#4579b8 [3044]"/>
+              <v:line w14:anchorId="12A85C50" id="Straight Connector 24" o:spid="_x0000_s1026" style="position:absolute;z-index:251688960;visibility:visible;mso-wrap-style:square;mso-wrap-distance-left:9pt;mso-wrap-distance-top:0;mso-wrap-distance-right:9pt;mso-wrap-distance-bottom:0;mso-position-horizontal:absolute;mso-position-horizontal-relative:text;mso-position-vertical:absolute;mso-position-vertical-relative:text" from="-.6pt,217.8pt" to="168.6pt,294.6pt" o:gfxdata="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" strokecolor="#4579b8 [3044]"/>
             </w:pict>
           </mc:Fallback>
         </mc:AlternateContent>
@@ -3684,7 +3666,7 @@
           </mc:Choice>
           <mc:Fallback>
             <w:pict>
-              <v:line w14:anchorId="193CAB67" id="Straight Connector 22" o:spid="_x0000_s1026" style="position:absolute;flip:y;z-index:251682816;visibility:visible;mso-wrap-style:square;mso-wrap-distance-left:9pt;mso-wrap-distance-top:0;mso-wrap-distance-right:9pt;mso-wrap-distance-bottom:0;mso-position-horizontal:absolute;mso-position-horizontal-relative:text;mso-position-vertical:absolute;mso-position-vertical-relative:text" from="3.6pt,167.4pt" to="166.8pt,219.6pt" o:gfxdata="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" strokecolor="#4579b8 [3044]"/>
+              <v:line w14:anchorId="2F1219E2" id="Straight Connector 22" o:spid="_x0000_s1026" style="position:absolute;flip:y;z-index:251682816;visibility:visible;mso-wrap-style:square;mso-wrap-distance-left:9pt;mso-wrap-distance-top:0;mso-wrap-distance-right:9pt;mso-wrap-distance-bottom:0;mso-position-horizontal:absolute;mso-position-horizontal-relative:text;mso-position-vertical:absolute;mso-position-vertical-relative:text" from="3.6pt,167.4pt" to="166.8pt,219.6pt" o:gfxdata="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" strokecolor="#4579b8 [3044]"/>
             </w:pict>
           </mc:Fallback>
         </mc:AlternateContent>
@@ -3745,7 +3727,7 @@
           </mc:Choice>
           <mc:Fallback>
             <w:pict>
-              <v:line w14:anchorId="074970FD" id="Straight Connector 21" o:spid="_x0000_s1026" style="position:absolute;flip:y;z-index:251679744;visibility:visible;mso-wrap-style:square;mso-wrap-distance-left:9pt;mso-wrap-distance-top:0;mso-wrap-distance-right:9pt;mso-wrap-distance-bottom:0;mso-position-horizontal:absolute;mso-position-horizontal-relative:text;mso-position-vertical:absolute;mso-position-vertical-relative:text" from="3pt,58.8pt" to="160.8pt,216.6pt" o:gfxdata="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" strokecolor="#4579b8 [3044]"/>
+              <v:line w14:anchorId="419BFAB0" id="Straight Connector 21" o:spid="_x0000_s1026" style="position:absolute;flip:y;z-index:251679744;visibility:visible;mso-wrap-style:square;mso-wrap-distance-left:9pt;mso-wrap-distance-top:0;mso-wrap-distance-right:9pt;mso-wrap-distance-bottom:0;mso-position-horizontal:absolute;mso-position-horizontal-relative:text;mso-position-vertical:absolute;mso-position-vertical-relative:text" from="3pt,58.8pt" to="160.8pt,216.6pt" o:gfxdata="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" strokecolor="#4579b8 [3044]"/>
             </w:pict>
           </mc:Fallback>
         </mc:AlternateContent>
@@ -3806,7 +3788,7 @@
           </mc:Choice>
           <mc:Fallback>
             <w:pict>
-              <v:line w14:anchorId="7C54D73B" id="Straight Connector 19" o:spid="_x0000_s1026" style="position:absolute;flip:x;z-index:251671552;visibility:visible;mso-wrap-style:square;mso-wrap-distance-left:9pt;mso-wrap-distance-top:0;mso-wrap-distance-right:9pt;mso-wrap-distance-bottom:0;mso-position-horizontal:absolute;mso-position-horizontal-relative:text;mso-position-vertical:absolute;mso-position-vertical-relative:text" from="461.4pt,244.8pt" to="472.2pt,259.8pt" o:gfxdata="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" strokecolor="#4579b8 [3044]"/>
+              <v:line w14:anchorId="7F3DC9AA" id="Straight Connector 19" o:spid="_x0000_s1026" style="position:absolute;flip:x;z-index:251671552;visibility:visible;mso-wrap-style:square;mso-wrap-distance-left:9pt;mso-wrap-distance-top:0;mso-wrap-distance-right:9pt;mso-wrap-distance-bottom:0;mso-position-horizontal:absolute;mso-position-horizontal-relative:text;mso-position-vertical:absolute;mso-position-vertical-relative:text" from="461.4pt,244.8pt" to="472.2pt,259.8pt" o:gfxdata="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" strokecolor="#4579b8 [3044]"/>
             </w:pict>
           </mc:Fallback>
         </mc:AlternateContent>
@@ -3867,7 +3849,7 @@
           </mc:Choice>
           <mc:Fallback>
             <w:pict>
-              <v:line w14:anchorId="01DF4D6E" id="Straight Connector 18" o:spid="_x0000_s1026" style="position:absolute;z-index:251667456;visibility:visible;mso-wrap-style:square;mso-wrap-distance-left:9pt;mso-wrap-distance-top:0;mso-wrap-distance-right:9pt;mso-wrap-distance-bottom:0;mso-position-horizontal:absolute;mso-position-horizontal-relative:text;mso-position-vertical:absolute;mso-position-vertical-relative:text" from="457.8pt,214.2pt" to="490.8pt,214.2pt" o:gfxdata="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" strokecolor="#4579b8 [3044]"/>
+              <v:line w14:anchorId="21E5AE60" id="Straight Connector 18" o:spid="_x0000_s1026" style="position:absolute;z-index:251667456;visibility:visible;mso-wrap-style:square;mso-wrap-distance-left:9pt;mso-wrap-distance-top:0;mso-wrap-distance-right:9pt;mso-wrap-distance-bottom:0;mso-position-horizontal:absolute;mso-position-horizontal-relative:text;mso-position-vertical:absolute;mso-position-vertical-relative:text" from="457.8pt,214.2pt" to="490.8pt,214.2pt" o:gfxdata="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" strokecolor="#4579b8 [3044]"/>
             </w:pict>
           </mc:Fallback>
         </mc:AlternateContent>
@@ -3928,7 +3910,7 @@
           </mc:Choice>
           <mc:Fallback>
             <w:pict>
-              <v:line w14:anchorId="707198DB" id="Straight Connector 17" o:spid="_x0000_s1026" style="position:absolute;flip:x;z-index:251663360;visibility:visible;mso-wrap-style:square;mso-wrap-distance-left:9pt;mso-wrap-distance-top:0;mso-wrap-distance-right:9pt;mso-wrap-distance-bottom:0;mso-position-horizontal:absolute;mso-position-horizontal-relative:text;mso-position-vertical:absolute;mso-position-vertical-relative:text" from="472.8pt,193.2pt" to="473.4pt,247.2pt" o:gfxdata="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" strokecolor="#4579b8 [3044]"/>
+              <v:line w14:anchorId="614412E9" id="Straight Connector 17" o:spid="_x0000_s1026" style="position:absolute;flip:x;z-index:251663360;visibility:visible;mso-wrap-style:square;mso-wrap-distance-left:9pt;mso-wrap-distance-top:0;mso-wrap-distance-right:9pt;mso-wrap-distance-bottom:0;mso-position-horizontal:absolute;mso-position-horizontal-relative:text;mso-position-vertical:absolute;mso-position-vertical-relative:text" from="472.8pt,193.2pt" to="473.4pt,247.2pt" o:gfxdata="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" strokecolor="#4579b8 [3044]"/>
             </w:pict>
           </mc:Fallback>
         </mc:AlternateContent>
@@ -3996,7 +3978,7 @@
           </mc:Choice>
           <mc:Fallback>
             <w:pict>
-              <v:oval w14:anchorId="66682848" id="Oval 16" o:spid="_x0000_s1026" style="position:absolute;margin-left:461.4pt;margin-top:172.8pt;width:23.4pt;height:18.6pt;z-index:251659264;visibility:visible;mso-wrap-style:square;mso-wrap-distance-left:9pt;mso-wrap-distance-top:0;mso-wrap-distance-right:9pt;mso-wrap-distance-bottom:0;mso-position-horizontal:absolute;mso-position-horizontal-relative:text;mso-position-vertical:absolute;mso-position-vertical-relative:text;v-text-anchor:middle" o:gfxdata="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" fillcolor="#4f81bd [3204]" strokecolor="#243f60 [1604]" strokeweight="2pt"/>
+              <v:oval w14:anchorId="6B1F46BE" id="Oval 16" o:spid="_x0000_s1026" style="position:absolute;margin-left:461.4pt;margin-top:172.8pt;width:23.4pt;height:18.6pt;z-index:251659264;visibility:visible;mso-wrap-style:square;mso-wrap-distance-left:9pt;mso-wrap-distance-top:0;mso-wrap-distance-right:9pt;mso-wrap-distance-bottom:0;mso-position-horizontal:absolute;mso-position-horizontal-relative:text;mso-position-vertical:absolute;mso-position-vertical-relative:text;v-text-anchor:middle" o:gfxdata="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" fillcolor="#4f81bd [3204]" strokecolor="#243f60 [1604]" strokeweight="2pt"/>
             </w:pict>
           </mc:Fallback>
         </mc:AlternateContent>
@@ -4057,7 +4039,7 @@
           </mc:Choice>
           <mc:Fallback>
             <w:pict>
-              <v:line w14:anchorId="6A4A8F71" id="Straight Connector 14" o:spid="_x0000_s1026" style="position:absolute;flip:x;z-index:251650048;visibility:visible;mso-wrap-style:square;mso-wrap-distance-left:9pt;mso-wrap-distance-top:0;mso-wrap-distance-right:9pt;mso-wrap-distance-bottom:0;mso-position-horizontal:absolute;mso-position-horizontal-relative:text;mso-position-vertical:absolute;mso-position-vertical-relative:text" from="-28.8pt,247.2pt" to="-18pt,262.2pt" o:gfxdata="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" strokecolor="#4579b8 [3044]"/>
+              <v:line w14:anchorId="00986CC4" id="Straight Connector 14" o:spid="_x0000_s1026" style="position:absolute;flip:x;z-index:251650048;visibility:visible;mso-wrap-style:square;mso-wrap-distance-left:9pt;mso-wrap-distance-top:0;mso-wrap-distance-right:9pt;mso-wrap-distance-bottom:0;mso-position-horizontal:absolute;mso-position-horizontal-relative:text;mso-position-vertical:absolute;mso-position-vertical-relative:text" from="-28.8pt,247.2pt" to="-18pt,262.2pt" o:gfxdata="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" strokecolor="#4579b8 [3044]"/>
             </w:pict>
           </mc:Fallback>
         </mc:AlternateContent>
@@ -4118,7 +4100,7 @@
           </mc:Choice>
           <mc:Fallback>
             <w:pict>
-              <v:line w14:anchorId="3A6DB712" id="Straight Connector 13" o:spid="_x0000_s1026" style="position:absolute;z-index:251644928;visibility:visible;mso-wrap-style:square;mso-wrap-distance-left:9pt;mso-wrap-distance-top:0;mso-wrap-distance-right:9pt;mso-wrap-distance-bottom:0;mso-position-horizontal:absolute;mso-position-horizontal-relative:text;mso-position-vertical:absolute;mso-position-vertical-relative:text" from="-32.4pt,216.6pt" to=".6pt,216.6pt" o:gfxdata="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" strokecolor="#4579b8 [3044]"/>
+              <v:line w14:anchorId="08B1DC0A" id="Straight Connector 13" o:spid="_x0000_s1026" style="position:absolute;z-index:251644928;visibility:visible;mso-wrap-style:square;mso-wrap-distance-left:9pt;mso-wrap-distance-top:0;mso-wrap-distance-right:9pt;mso-wrap-distance-bottom:0;mso-position-horizontal:absolute;mso-position-horizontal-relative:text;mso-position-vertical:absolute;mso-position-vertical-relative:text" from="-32.4pt,216.6pt" to=".6pt,216.6pt" o:gfxdata="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" strokecolor="#4579b8 [3044]"/>
             </w:pict>
           </mc:Fallback>
         </mc:AlternateContent>
@@ -4179,7 +4161,7 @@
           </mc:Choice>
           <mc:Fallback>
             <w:pict>
-              <v:line w14:anchorId="7B8B9BA7" id="Straight Connector 12" o:spid="_x0000_s1026" style="position:absolute;flip:x;z-index:251639808;visibility:visible;mso-wrap-style:square;mso-wrap-distance-left:9pt;mso-wrap-distance-top:0;mso-wrap-distance-right:9pt;mso-wrap-distance-bottom:0;mso-position-horizontal:absolute;mso-position-horizontal-relative:text;mso-position-vertical:absolute;mso-position-vertical-relative:text" from="-17.4pt,195.6pt" to="-16.8pt,249.6pt" o:gfxdata="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" strokecolor="#4579b8 [3044]"/>
+              <v:line w14:anchorId="1C7D354C" id="Straight Connector 12" o:spid="_x0000_s1026" style="position:absolute;flip:x;z-index:251639808;visibility:visible;mso-wrap-style:square;mso-wrap-distance-left:9pt;mso-wrap-distance-top:0;mso-wrap-distance-right:9pt;mso-wrap-distance-bottom:0;mso-position-horizontal:absolute;mso-position-horizontal-relative:text;mso-position-vertical:absolute;mso-position-vertical-relative:text" from="-17.4pt,195.6pt" to="-16.8pt,249.6pt" o:gfxdata="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" strokecolor="#4579b8 [3044]"/>
             </w:pict>
           </mc:Fallback>
         </mc:AlternateContent>
@@ -4247,7 +4229,7 @@
           </mc:Choice>
           <mc:Fallback>
             <w:pict>
-              <v:oval w14:anchorId="7E53F1B3" id="Oval 11" o:spid="_x0000_s1026" style="position:absolute;margin-left:-28.8pt;margin-top:175.2pt;width:23.4pt;height:18.6pt;z-index:251634688;visibility:visible;mso-wrap-style:square;mso-wrap-distance-left:9pt;mso-wrap-distance-top:0;mso-wrap-distance-right:9pt;mso-wrap-distance-bottom:0;mso-position-horizontal:absolute;mso-position-horizontal-relative:text;mso-position-vertical:absolute;mso-position-vertical-relative:text;v-text-anchor:middle" o:gfxdata="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" fillcolor="#4f81bd [3204]" strokecolor="#243f60 [1604]" strokeweight="2pt"/>
+              <v:oval w14:anchorId="127CEF50" id="Oval 11" o:spid="_x0000_s1026" style="position:absolute;margin-left:-28.8pt;margin-top:175.2pt;width:23.4pt;height:18.6pt;z-index:251634688;visibility:visible;mso-wrap-style:square;mso-wrap-distance-left:9pt;mso-wrap-distance-top:0;mso-wrap-distance-right:9pt;mso-wrap-distance-bottom:0;mso-position-horizontal:absolute;mso-position-horizontal-relative:text;mso-position-vertical:absolute;mso-position-vertical-relative:text;v-text-anchor:middle" o:gfxdata="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" fillcolor="#4f81bd [3204]" strokecolor="#243f60 [1604]" strokeweight="2pt"/>
             </w:pict>
           </mc:Fallback>
         </mc:AlternateContent>
@@ -5313,7 +5295,7 @@
           </mc:Choice>
           <mc:Fallback>
             <w:pict>
-              <v:line w14:anchorId="0A537C88" id="Straight Connector 15" o:spid="_x0000_s1026" style="position:absolute;z-index:251655168;visibility:visible;mso-wrap-style:square;mso-width-percent:0;mso-height-percent:0;mso-wrap-distance-left:9pt;mso-wrap-distance-top:0;mso-wrap-distance-right:9pt;mso-wrap-distance-bottom:0;mso-position-horizontal:absolute;mso-position-horizontal-relative:left-margin-area;mso-position-vertical:absolute;mso-position-vertical-relative:text;mso-width-percent:0;mso-height-percent:0;mso-width-relative:margin;mso-height-relative:margin" from="40.2pt,15.85pt" to="54pt,27.25pt" o:gfxdata="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" strokecolor="#4579b8 [3044]">
+              <v:line w14:anchorId="7349DF8B" id="Straight Connector 15" o:spid="_x0000_s1026" style="position:absolute;z-index:251655168;visibility:visible;mso-wrap-style:square;mso-width-percent:0;mso-height-percent:0;mso-wrap-distance-left:9pt;mso-wrap-distance-top:0;mso-wrap-distance-right:9pt;mso-wrap-distance-bottom:0;mso-position-horizontal:absolute;mso-position-horizontal-relative:left-margin-area;mso-position-vertical:absolute;mso-position-vertical-relative:text;mso-width-percent:0;mso-height-percent:0;mso-width-relative:margin;mso-height-relative:margin" from="40.2pt,15.85pt" to="54pt,27.25pt" o:gfxdata="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" strokecolor="#4579b8 [3044]">
                 <w10:wrap anchorx="margin"/>
               </v:line>
             </w:pict>
@@ -5393,7 +5375,7 @@
           </mc:Choice>
           <mc:Fallback>
             <w:pict>
-              <v:line w14:anchorId="6112ED70" id="Straight Connector 20" o:spid="_x0000_s1026" style="position:absolute;z-index:251676672;visibility:visible;mso-wrap-style:square;mso-width-percent:0;mso-height-percent:0;mso-wrap-distance-left:9pt;mso-wrap-distance-top:0;mso-wrap-distance-right:9pt;mso-wrap-distance-bottom:0;mso-position-horizontal:absolute;mso-position-horizontal-relative:left-margin-area;mso-position-vertical:absolute;mso-position-vertical-relative:text;mso-width-percent:0;mso-height-percent:0;mso-width-relative:margin;mso-height-relative:margin" from="529.2pt,.55pt" to="543pt,11.95pt" o:gfxdata="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" strokecolor="#4579b8 [3044]">
+              <v:line w14:anchorId="637CFEA2" id="Straight Connector 20" o:spid="_x0000_s1026" style="position:absolute;z-index:251676672;visibility:visible;mso-wrap-style:square;mso-width-percent:0;mso-height-percent:0;mso-wrap-distance-left:9pt;mso-wrap-distance-top:0;mso-wrap-distance-right:9pt;mso-wrap-distance-bottom:0;mso-position-horizontal:absolute;mso-position-horizontal-relative:left-margin-area;mso-position-vertical:absolute;mso-position-vertical-relative:text;mso-width-percent:0;mso-height-percent:0;mso-width-relative:margin;mso-height-relative:margin" from="529.2pt,.55pt" to="543pt,11.95pt" o:gfxdata="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" strokecolor="#4579b8 [3044]">
                 <w10:wrap anchorx="margin"/>
               </v:line>
             </w:pict>
@@ -5812,25 +5794,7 @@
           <w:sz w:val="24"/>
           <w:szCs w:val="24"/>
         </w:rPr>
-        <w:t xml:space="preserve"> management </w:t>
-      </w:r>
-      <w:proofErr w:type="spellStart"/>
-      <w:r>
-        <w:rPr>
-          <w:rFonts w:ascii="Times New Roman" w:hAnsi="Times New Roman" w:cs="Times New Roman"/>
-          <w:sz w:val="24"/>
-          <w:szCs w:val="24"/>
-        </w:rPr>
-        <w:t>Github</w:t>
-      </w:r>
-      <w:proofErr w:type="spellEnd"/>
-      <w:r>
-        <w:rPr>
-          <w:rFonts w:ascii="Times New Roman" w:hAnsi="Times New Roman" w:cs="Times New Roman"/>
-          <w:sz w:val="24"/>
-          <w:szCs w:val="24"/>
-        </w:rPr>
-        <w:t xml:space="preserve"> is used.</w:t>
+        <w:t xml:space="preserve"> management Github is used.</w:t>
       </w:r>
     </w:p>
     <w:p>
@@ -7038,6 +7002,83 @@
     </w:p>
     <w:p>
       <w:pPr>
+        <w:spacing w:after="0" w:line="240" w:lineRule="auto"/>
+        <w:jc w:val="both"/>
+        <w:rPr>
+          <w:rFonts w:ascii="Times New Roman" w:hAnsi="Times New Roman" w:cs="Times New Roman"/>
+          <w:sz w:val="24"/>
+          <w:szCs w:val="24"/>
+        </w:rPr>
+      </w:pPr>
+    </w:p>
+    <w:p>
+      <w:pPr>
+        <w:spacing w:after="0" w:line="240" w:lineRule="auto"/>
+        <w:jc w:val="both"/>
+        <w:rPr>
+          <w:rFonts w:ascii="Times New Roman" w:hAnsi="Times New Roman" w:cs="Times New Roman"/>
+          <w:sz w:val="24"/>
+          <w:szCs w:val="24"/>
+        </w:rPr>
+      </w:pPr>
+    </w:p>
+    <w:p>
+      <w:pPr>
+        <w:spacing w:after="0" w:line="240" w:lineRule="auto"/>
+        <w:jc w:val="both"/>
+        <w:rPr>
+          <w:rFonts w:ascii="Times New Roman" w:hAnsi="Times New Roman" w:cs="Times New Roman"/>
+          <w:sz w:val="24"/>
+          <w:szCs w:val="24"/>
+        </w:rPr>
+      </w:pPr>
+    </w:p>
+    <w:p>
+      <w:pPr>
+        <w:spacing w:after="0" w:line="240" w:lineRule="auto"/>
+        <w:jc w:val="both"/>
+        <w:rPr>
+          <w:rFonts w:ascii="Times New Roman" w:hAnsi="Times New Roman" w:cs="Times New Roman"/>
+          <w:sz w:val="24"/>
+          <w:szCs w:val="24"/>
+        </w:rPr>
+      </w:pPr>
+    </w:p>
+    <w:p>
+      <w:pPr>
+        <w:spacing w:after="0" w:line="240" w:lineRule="auto"/>
+        <w:jc w:val="both"/>
+        <w:rPr>
+          <w:rFonts w:ascii="Times New Roman" w:hAnsi="Times New Roman" w:cs="Times New Roman"/>
+          <w:sz w:val="24"/>
+          <w:szCs w:val="24"/>
+        </w:rPr>
+      </w:pPr>
+    </w:p>
+    <w:p>
+      <w:pPr>
+        <w:spacing w:after="0" w:line="240" w:lineRule="auto"/>
+        <w:jc w:val="both"/>
+        <w:rPr>
+          <w:rFonts w:ascii="Times New Roman" w:hAnsi="Times New Roman" w:cs="Times New Roman"/>
+          <w:sz w:val="24"/>
+          <w:szCs w:val="24"/>
+        </w:rPr>
+      </w:pPr>
+    </w:p>
+    <w:p>
+      <w:pPr>
+        <w:spacing w:after="0" w:line="240" w:lineRule="auto"/>
+        <w:jc w:val="both"/>
+        <w:rPr>
+          <w:rFonts w:ascii="Times New Roman" w:hAnsi="Times New Roman" w:cs="Times New Roman"/>
+          <w:sz w:val="24"/>
+          <w:szCs w:val="24"/>
+        </w:rPr>
+      </w:pPr>
+    </w:p>
+    <w:p>
+      <w:pPr>
         <w:pStyle w:val="ListParagraph"/>
         <w:numPr>
           <w:ilvl w:val="1"/>
@@ -7059,6 +7100,7 @@
           <w:sz w:val="24"/>
           <w:szCs w:val="24"/>
         </w:rPr>
+        <w:lastRenderedPageBreak/>
         <w:t>Design Viewpoint 1</w:t>
       </w:r>
       <w:r>
@@ -7068,17 +7110,23 @@
           <w:sz w:val="24"/>
           <w:szCs w:val="24"/>
         </w:rPr>
-        <w:t>:  &lt;Name of Viewpoint&gt;</w:t>
+        <w:t>:  &lt;State Diagram</w:t>
+      </w:r>
+      <w:r>
+        <w:rPr>
+          <w:rFonts w:ascii="Times New Roman" w:hAnsi="Times New Roman" w:cs="Times New Roman"/>
+          <w:b/>
+          <w:sz w:val="24"/>
+          <w:szCs w:val="24"/>
+        </w:rPr>
+        <w:t>&gt;</w:t>
       </w:r>
     </w:p>
     <w:p>
       <w:pPr>
         <w:pStyle w:val="ListParagraph"/>
-        <w:numPr>
-          <w:ilvl w:val="1"/>
-          <w:numId w:val="2"/>
-        </w:numPr>
-        <w:spacing w:after="0" w:line="240" w:lineRule="auto"/>
+        <w:spacing w:after="0" w:line="240" w:lineRule="auto"/>
+        <w:ind w:left="360"/>
         <w:jc w:val="both"/>
         <w:rPr>
           <w:rFonts w:ascii="Times New Roman" w:hAnsi="Times New Roman" w:cs="Times New Roman"/>
@@ -7087,78 +7135,162 @@
           <w:szCs w:val="24"/>
         </w:rPr>
       </w:pPr>
-      <w:r>
+    </w:p>
+    <w:p>
+      <w:pPr>
+        <w:pStyle w:val="ListParagraph"/>
+        <w:spacing w:after="0" w:line="240" w:lineRule="auto"/>
+        <w:ind w:left="360"/>
+        <w:jc w:val="both"/>
         <w:rPr>
           <w:rFonts w:ascii="Times New Roman" w:hAnsi="Times New Roman" w:cs="Times New Roman"/>
           <w:b/>
           <w:sz w:val="24"/>
           <w:szCs w:val="24"/>
         </w:rPr>
-        <w:t>Design Viewpoint 2</w:t>
-      </w:r>
-      <w:r>
+      </w:pPr>
+    </w:p>
+    <w:p>
+      <w:pPr>
+        <w:pStyle w:val="ListParagraph"/>
+        <w:spacing w:after="0" w:line="240" w:lineRule="auto"/>
+        <w:ind w:left="360"/>
+        <w:jc w:val="both"/>
         <w:rPr>
           <w:rFonts w:ascii="Times New Roman" w:hAnsi="Times New Roman" w:cs="Times New Roman"/>
           <w:b/>
           <w:sz w:val="24"/>
           <w:szCs w:val="24"/>
         </w:rPr>
-        <w:t>:  &lt;Name of Viewpoint&gt;</w:t>
-      </w:r>
-    </w:p>
-    <w:p>
-      <w:pPr>
-        <w:spacing w:after="0" w:line="240" w:lineRule="auto"/>
-        <w:jc w:val="both"/>
-        <w:rPr>
-          <w:rFonts w:ascii="Times New Roman" w:hAnsi="Times New Roman" w:cs="Times New Roman"/>
-          <w:sz w:val="24"/>
-          <w:szCs w:val="24"/>
-        </w:rPr>
-      </w:pPr>
-    </w:p>
-    <w:p>
-      <w:pPr>
-        <w:spacing w:after="0" w:line="240" w:lineRule="auto"/>
-        <w:jc w:val="both"/>
-        <w:rPr>
-          <w:rFonts w:ascii="Times New Roman" w:hAnsi="Times New Roman" w:cs="Times New Roman"/>
-          <w:sz w:val="24"/>
-          <w:szCs w:val="24"/>
-        </w:rPr>
-      </w:pPr>
-      <w:r>
-        <w:rPr>
-          <w:rFonts w:ascii="Times New Roman" w:hAnsi="Times New Roman" w:cs="Times New Roman"/>
-          <w:sz w:val="24"/>
-          <w:szCs w:val="24"/>
-        </w:rPr>
-        <w:t xml:space="preserve">Choose 2 design </w:t>
-      </w:r>
-      <w:r>
-        <w:rPr>
-          <w:rFonts w:ascii="Times New Roman" w:hAnsi="Times New Roman" w:cs="Times New Roman"/>
-          <w:sz w:val="24"/>
-          <w:szCs w:val="24"/>
-        </w:rPr>
-        <w:t xml:space="preserve">viewpoints from </w:t>
-      </w:r>
-      <w:r>
+      </w:pPr>
+      <w:bookmarkStart w:id="14" w:name="_GoBack"/>
+      <w:bookmarkEnd w:id="14"/>
+    </w:p>
+    <w:p>
+      <w:pPr>
+        <w:pStyle w:val="ListParagraph"/>
+        <w:spacing w:after="0" w:line="240" w:lineRule="auto"/>
+        <w:ind w:left="360"/>
+        <w:jc w:val="both"/>
         <w:rPr>
           <w:rFonts w:ascii="Times New Roman" w:hAnsi="Times New Roman" w:cs="Times New Roman"/>
           <w:b/>
           <w:sz w:val="24"/>
           <w:szCs w:val="24"/>
         </w:rPr>
-        <w:t>Table 1</w:t>
-      </w:r>
-      <w:r>
-        <w:rPr>
-          <w:rFonts w:ascii="Times New Roman" w:hAnsi="Times New Roman" w:cs="Times New Roman"/>
-          <w:sz w:val="24"/>
-          <w:szCs w:val="24"/>
-        </w:rPr>
-        <w:t xml:space="preserve"> that are most appropriate for your product, and describe your product from the selected viewpoints by providing appropriate UML diagrams.</w:t>
+      </w:pPr>
+      <w:r>
+        <w:rPr>
+          <w:rFonts w:ascii="Times New Roman" w:hAnsi="Times New Roman" w:cs="Times New Roman"/>
+          <w:b/>
+          <w:noProof/>
+          <w:sz w:val="24"/>
+          <w:szCs w:val="24"/>
+        </w:rPr>
+        <w:drawing>
+          <wp:inline distT="0" distB="0" distL="0" distR="0" wp14:anchorId="7490CFA8" wp14:editId="226EF8F2">
+            <wp:extent cx="5667375" cy="2009775"/>
+            <wp:effectExtent l="0" t="0" r="9525" b="9525"/>
+            <wp:docPr id="4" name="Picture 4"/>
+            <wp:cNvGraphicFramePr>
+              <a:graphicFrameLocks xmlns:a="http://schemas.openxmlformats.org/drawingml/2006/main" noChangeAspect="1"/>
+            </wp:cNvGraphicFramePr>
+            <a:graphic xmlns:a="http://schemas.openxmlformats.org/drawingml/2006/main">
+              <a:graphicData uri="http://schemas.openxmlformats.org/drawingml/2006/picture">
+                <pic:pic xmlns:pic="http://schemas.openxmlformats.org/drawingml/2006/picture">
+                  <pic:nvPicPr>
+                    <pic:cNvPr id="4" name="State-Diagram-300x139.png"/>
+                    <pic:cNvPicPr/>
+                  </pic:nvPicPr>
+                  <pic:blipFill>
+                    <a:blip r:embed="rId10">
+                      <a:extLst>
+                        <a:ext uri="{28A0092B-C50C-407E-A947-70E740481C1C}">
+                          <a14:useLocalDpi xmlns:a14="http://schemas.microsoft.com/office/drawing/2010/main" val="0"/>
+                        </a:ext>
+                      </a:extLst>
+                    </a:blip>
+                    <a:stretch>
+                      <a:fillRect/>
+                    </a:stretch>
+                  </pic:blipFill>
+                  <pic:spPr>
+                    <a:xfrm>
+                      <a:off x="0" y="0"/>
+                      <a:ext cx="5667375" cy="2009775"/>
+                    </a:xfrm>
+                    <a:prstGeom prst="rect">
+                      <a:avLst/>
+                    </a:prstGeom>
+                  </pic:spPr>
+                </pic:pic>
+              </a:graphicData>
+            </a:graphic>
+          </wp:inline>
+        </w:drawing>
+      </w:r>
+    </w:p>
+    <w:p>
+      <w:pPr>
+        <w:spacing w:after="0" w:line="240" w:lineRule="auto"/>
+        <w:jc w:val="both"/>
+        <w:rPr>
+          <w:rFonts w:ascii="Times New Roman" w:hAnsi="Times New Roman" w:cs="Times New Roman"/>
+          <w:b/>
+          <w:sz w:val="24"/>
+          <w:szCs w:val="24"/>
+        </w:rPr>
+      </w:pPr>
+    </w:p>
+    <w:p>
+      <w:pPr>
+        <w:spacing w:after="0" w:line="240" w:lineRule="auto"/>
+        <w:jc w:val="both"/>
+        <w:rPr>
+          <w:rFonts w:ascii="Times New Roman" w:hAnsi="Times New Roman" w:cs="Times New Roman"/>
+          <w:sz w:val="24"/>
+          <w:szCs w:val="24"/>
+        </w:rPr>
+      </w:pPr>
+      <w:r>
+        <w:rPr>
+          <w:rFonts w:ascii="Times New Roman" w:hAnsi="Times New Roman" w:cs="Times New Roman"/>
+          <w:sz w:val="24"/>
+          <w:szCs w:val="24"/>
+        </w:rPr>
+        <w:t xml:space="preserve">A simple state diagram is mentioned here to describe the dynamic behavior of this website. When an external user </w:t>
+      </w:r>
+      <w:r>
+        <w:rPr>
+          <w:rFonts w:ascii="Times New Roman" w:hAnsi="Times New Roman" w:cs="Times New Roman"/>
+          <w:sz w:val="24"/>
+          <w:szCs w:val="24"/>
+        </w:rPr>
+        <w:t>tries</w:t>
+      </w:r>
+      <w:r>
+        <w:rPr>
+          <w:rFonts w:ascii="Times New Roman" w:hAnsi="Times New Roman" w:cs="Times New Roman"/>
+          <w:sz w:val="24"/>
+          <w:szCs w:val="24"/>
+        </w:rPr>
+        <w:t xml:space="preserve"> to login into this system it will validate the users by comparing it with the existing user list via database. If someone put wrong credential it can send a recovery password link to the email if the email is valid. In other case when user comes as external stimuli for the registration, the system check for the valid username and password if both of them fulfill the criteria then the system </w:t>
+      </w:r>
+      <w:r>
+        <w:rPr>
+          <w:rFonts w:ascii="Times New Roman" w:hAnsi="Times New Roman" w:cs="Times New Roman"/>
+          <w:sz w:val="24"/>
+          <w:szCs w:val="24"/>
+        </w:rPr>
+        <w:t>updates</w:t>
+      </w:r>
+      <w:r>
+        <w:rPr>
+          <w:rFonts w:ascii="Times New Roman" w:hAnsi="Times New Roman" w:cs="Times New Roman"/>
+          <w:sz w:val="24"/>
+          <w:szCs w:val="24"/>
+        </w:rPr>
+        <w:t xml:space="preserve"> the database list with the username and password.</w:t>
       </w:r>
     </w:p>
     <w:p>
@@ -7180,12 +7312,11 @@
           <w:numId w:val="2"/>
         </w:numPr>
       </w:pPr>
-      <w:bookmarkStart w:id="14" w:name="_Toc491089095"/>
-      <w:r>
-        <w:lastRenderedPageBreak/>
+      <w:bookmarkStart w:id="15" w:name="_Toc491089095"/>
+      <w:r>
         <w:t>Test Plan</w:t>
       </w:r>
-      <w:bookmarkEnd w:id="14"/>
+      <w:bookmarkEnd w:id="15"/>
     </w:p>
     <w:p>
       <w:pPr>
@@ -7287,6 +7418,7 @@
         <w:rPr>
           <w:noProof/>
         </w:rPr>
+        <w:lastRenderedPageBreak/>
         <w:drawing>
           <wp:inline distT="0" distB="0" distL="0" distR="0" wp14:anchorId="7B200DB0" wp14:editId="2107C380">
             <wp:extent cx="3209925" cy="4019550"/>
@@ -7305,7 +7437,7 @@
                     </pic:cNvPicPr>
                   </pic:nvPicPr>
                   <pic:blipFill>
-                    <a:blip r:embed="rId10">
+                    <a:blip r:embed="rId11">
                       <a:extLst>
                         <a:ext uri="{28A0092B-C50C-407E-A947-70E740481C1C}">
                           <a14:useLocalDpi xmlns:a14="http://schemas.microsoft.com/office/drawing/2010/main" val="0"/>
@@ -7356,11 +7488,11 @@
           <w:numId w:val="2"/>
         </w:numPr>
       </w:pPr>
-      <w:bookmarkStart w:id="15" w:name="_Toc491089096"/>
+      <w:bookmarkStart w:id="16" w:name="_Toc491089096"/>
       <w:r>
         <w:t>Release Plan</w:t>
       </w:r>
-      <w:bookmarkEnd w:id="15"/>
+      <w:bookmarkEnd w:id="16"/>
     </w:p>
     <w:p>
       <w:pPr>
@@ -7378,16 +7510,7 @@
           <w:sz w:val="24"/>
           <w:szCs w:val="24"/>
         </w:rPr>
-        <w:t xml:space="preserve">Sport can be defined as activity involving the physical, mental and skill of an individual.  We are proposing this website as open source especially for Australian. As we know Australian love sports and according to annual survey Australian Government about 82.3% of Australian takes part in physical activity at least once a year. Children participation is high, of every three at least two children participate in sports after school. Due to the participation, it has an overall effect on the international arena as per Olympic gold medal categories Australia has always remained in the top ten of the list. Sports like cricket, rugby tennis netball sailing and cycling Australian always has </w:t>
-      </w:r>
-      <w:r>
-        <w:rPr>
-          <w:rFonts w:ascii="Times New Roman" w:hAnsi="Times New Roman" w:cs="Times New Roman"/>
-          <w:sz w:val="24"/>
-          <w:szCs w:val="24"/>
-        </w:rPr>
-        <w:lastRenderedPageBreak/>
-        <w:t xml:space="preserve">dominated their opponents. </w:t>
+        <w:t xml:space="preserve">Sport can be defined as activity involving the physical, mental and skill of an individual.  We are proposing this website as open source especially for Australian. As we know Australian love sports and according to annual survey Australian Government about 82.3% of Australian takes part in physical activity at least once a year. Children participation is high, of every three at least two children participate in sports after school. Due to the participation, it has an overall effect on the international arena as per Olympic gold medal categories Australia has always remained in the top ten of the list. Sports like cricket, rugby tennis netball sailing and cycling Australian always has dominated their opponents. </w:t>
       </w:r>
       <w:r>
         <w:rPr>
@@ -7436,25 +7559,7 @@
           <w:sz w:val="24"/>
           <w:szCs w:val="24"/>
         </w:rPr>
-        <w:t xml:space="preserve"> However there are not many option Australian can choose when it comes to managing their favorite sports therefore we have plan this website </w:t>
-      </w:r>
-      <w:proofErr w:type="gramStart"/>
-      <w:r>
-        <w:rPr>
-          <w:rFonts w:ascii="Times New Roman" w:hAnsi="Times New Roman" w:cs="Times New Roman"/>
-          <w:sz w:val="24"/>
-          <w:szCs w:val="24"/>
-        </w:rPr>
-        <w:t>in order to</w:t>
-      </w:r>
-      <w:proofErr w:type="gramEnd"/>
-      <w:r>
-        <w:rPr>
-          <w:rFonts w:ascii="Times New Roman" w:hAnsi="Times New Roman" w:cs="Times New Roman"/>
-          <w:sz w:val="24"/>
-          <w:szCs w:val="24"/>
-        </w:rPr>
-        <w:t xml:space="preserve"> help peoples manage their favorite sport virtually. We feel it is a good opportunity for us as Australian government puts lot of money to sports sector and about 75,000 Australian are employed by this sector, one report of ABS shows 8.4 billion is spent by Australian Government to this Sector. if we can get good offer for that we can even commercialized this website and even will make an android app for the smart phones. This would be our privilege to offer such services to such an incredible sport loving nation and we are hope for </w:t>
+        <w:t xml:space="preserve"> However there are not many option Australian can choose when it comes to managing their favorite sports therefore we have plan this website in order to help peoples manage their favorite sport virtually. We feel it is a good opportunity for us as Australian government puts lot of money to sports sector and about 75,000 Australian are employed by this sector, one report of ABS shows 8.4 billion is spent by Australian Government to this Sector. if we can get good offer for that we can even commercialized this website and even will make an android app for the smart phones. This would be our privilege to offer such services to such an incredible sport loving nation and we are hope for </w:t>
       </w:r>
       <w:r>
         <w:rPr>
@@ -7499,24 +7604,23 @@
           <w:numId w:val="2"/>
         </w:numPr>
       </w:pPr>
-      <w:bookmarkStart w:id="16" w:name="_Toc491089097"/>
-      <w:r>
+      <w:bookmarkStart w:id="17" w:name="_Toc491089097"/>
+      <w:r>
+        <w:lastRenderedPageBreak/>
         <w:t>Completed and Remaining Tasks</w:t>
       </w:r>
-      <w:bookmarkEnd w:id="16"/>
-    </w:p>
-    <w:p>
-      <w:pPr>
-        <w:spacing w:after="0" w:line="240" w:lineRule="auto"/>
-        <w:jc w:val="both"/>
-        <w:rPr>
-          <w:rFonts w:ascii="Times New Roman" w:hAnsi="Times New Roman" w:cs="Times New Roman"/>
-          <w:sz w:val="24"/>
-          <w:szCs w:val="24"/>
-        </w:rPr>
-      </w:pPr>
-      <w:bookmarkStart w:id="17" w:name="_GoBack"/>
       <w:bookmarkEnd w:id="17"/>
+    </w:p>
+    <w:p>
+      <w:pPr>
+        <w:spacing w:after="0" w:line="240" w:lineRule="auto"/>
+        <w:jc w:val="both"/>
+        <w:rPr>
+          <w:rFonts w:ascii="Times New Roman" w:hAnsi="Times New Roman" w:cs="Times New Roman"/>
+          <w:sz w:val="24"/>
+          <w:szCs w:val="24"/>
+        </w:rPr>
+      </w:pPr>
     </w:p>
     <w:tbl>
       <w:tblPr>
@@ -8036,15 +8140,7 @@
                 <w:sz w:val="24"/>
                 <w:szCs w:val="24"/>
               </w:rPr>
-              <w:t>Al</w:t>
-            </w:r>
-            <w:r>
-              <w:rPr>
-                <w:rFonts w:ascii="Times New Roman" w:hAnsi="Times New Roman" w:cs="Times New Roman"/>
-                <w:sz w:val="24"/>
-                <w:szCs w:val="24"/>
-              </w:rPr>
-              <w:t>i</w:t>
+              <w:t>Ali</w:t>
             </w:r>
           </w:p>
         </w:tc>
@@ -8680,7 +8776,6 @@
                 <w:szCs w:val="24"/>
               </w:rPr>
             </w:pPr>
-            <w:proofErr w:type="gramStart"/>
             <w:r>
               <w:rPr>
                 <w:rFonts w:ascii="Times New Roman" w:hAnsi="Times New Roman" w:cs="Times New Roman"/>
@@ -8689,7 +8784,6 @@
               </w:rPr>
               <w:t>Final version</w:t>
             </w:r>
-            <w:proofErr w:type="gramEnd"/>
           </w:p>
         </w:tc>
         <w:tc>
@@ -8797,14 +8891,134 @@
     </w:p>
     <w:p>
       <w:pPr>
+        <w:pStyle w:val="ListParagraph"/>
+        <w:numPr>
+          <w:ilvl w:val="0"/>
+          <w:numId w:val="16"/>
+        </w:numPr>
+        <w:spacing w:after="0" w:line="240" w:lineRule="auto"/>
+        <w:jc w:val="both"/>
+        <w:rPr>
+          <w:rFonts w:ascii="Times New Roman" w:hAnsi="Times New Roman" w:cs="Times New Roman"/>
+          <w:b/>
+          <w:sz w:val="28"/>
+          <w:szCs w:val="28"/>
+        </w:rPr>
+      </w:pPr>
+      <w:r>
+        <w:rPr>
+          <w:rFonts w:ascii="Times New Roman" w:hAnsi="Times New Roman" w:cs="Times New Roman"/>
+          <w:b/>
+          <w:sz w:val="28"/>
+          <w:szCs w:val="28"/>
+        </w:rPr>
+        <w:t>References</w:t>
+      </w:r>
+    </w:p>
+    <w:p>
+      <w:pPr>
+        <w:shd w:val="clear" w:color="auto" w:fill="FFFFFF"/>
+        <w:spacing w:after="0" w:line="240" w:lineRule="auto"/>
+        <w:rPr>
+          <w:rFonts w:ascii="Times New Roman" w:hAnsi="Times New Roman" w:cs="Times New Roman"/>
+          <w:sz w:val="24"/>
+          <w:szCs w:val="24"/>
+        </w:rPr>
+      </w:pPr>
+    </w:p>
+    <w:p>
+      <w:pPr>
+        <w:shd w:val="clear" w:color="auto" w:fill="FFFFFF"/>
+        <w:spacing w:after="0" w:line="240" w:lineRule="auto"/>
+        <w:rPr>
+          <w:rFonts w:ascii="Helvetica" w:eastAsia="Times New Roman" w:hAnsi="Helvetica"/>
+          <w:color w:val="3A3A3A"/>
+          <w:sz w:val="23"/>
+          <w:szCs w:val="23"/>
+        </w:rPr>
+      </w:pPr>
+      <w:r>
+        <w:rPr>
+          <w:rFonts w:ascii="Helvetica" w:eastAsia="Times New Roman" w:hAnsi="Helvetica"/>
+          <w:color w:val="3A3A3A"/>
+          <w:sz w:val="23"/>
+          <w:szCs w:val="23"/>
+        </w:rPr>
+        <w:t>Horton, P. (2015). The Governance of Sport in Australia: Centralization, Politics and Public Diplomacy, 1860–2000. </w:t>
+      </w:r>
+      <w:r>
+        <w:rPr>
+          <w:rFonts w:ascii="Helvetica" w:eastAsia="Times New Roman" w:hAnsi="Helvetica"/>
+          <w:i/>
+          <w:iCs/>
+          <w:color w:val="3A3A3A"/>
+          <w:sz w:val="23"/>
+          <w:szCs w:val="23"/>
+        </w:rPr>
+        <w:t>The International Journal of the History of Sport,</w:t>
+      </w:r>
+      <w:r>
+        <w:rPr>
+          <w:rFonts w:ascii="Helvetica" w:eastAsia="Times New Roman" w:hAnsi="Helvetica"/>
+          <w:color w:val="3A3A3A"/>
+          <w:sz w:val="23"/>
+          <w:szCs w:val="23"/>
+        </w:rPr>
+        <w:t> 1-24.</w:t>
+      </w:r>
+    </w:p>
+    <w:p>
+      <w:pPr>
+        <w:spacing w:after="180" w:line="240" w:lineRule="auto"/>
+        <w:rPr>
+          <w:rFonts w:ascii="Times New Roman" w:hAnsi="Times New Roman" w:cs="Times New Roman"/>
+          <w:sz w:val="24"/>
+          <w:szCs w:val="24"/>
+        </w:rPr>
+      </w:pPr>
+      <w:r>
+        <w:rPr>
+          <w:rFonts w:ascii="Helvetica" w:hAnsi="Helvetica"/>
+          <w:color w:val="3A3A3A"/>
+          <w:sz w:val="23"/>
+          <w:szCs w:val="23"/>
+          <w:shd w:val="clear" w:color="auto" w:fill="FFFFFF"/>
+        </w:rPr>
+        <w:t>Rowe, D. (2016). Cultural citizenship, media and sport in contemporary Australia. </w:t>
+      </w:r>
+      <w:r>
+        <w:rPr>
+          <w:rFonts w:ascii="Helvetica" w:hAnsi="Helvetica"/>
+          <w:i/>
+          <w:iCs/>
+          <w:color w:val="3A3A3A"/>
+          <w:sz w:val="23"/>
+          <w:szCs w:val="23"/>
+          <w:shd w:val="clear" w:color="auto" w:fill="FFFFFF"/>
+        </w:rPr>
+        <w:t>International Review for the Sociology of Sport,</w:t>
+      </w:r>
+      <w:r>
+        <w:rPr>
+          <w:rFonts w:ascii="Helvetica" w:hAnsi="Helvetica"/>
+          <w:color w:val="3A3A3A"/>
+          <w:sz w:val="23"/>
+          <w:szCs w:val="23"/>
+          <w:shd w:val="clear" w:color="auto" w:fill="FFFFFF"/>
+        </w:rPr>
+        <w:t> International Review for the Sociology of Sport, 04/22/2016.</w:t>
+      </w:r>
+    </w:p>
+    <w:p>
+      <w:pPr>
         <w:rPr>
           <w:rFonts w:ascii="Times New Roman" w:hAnsi="Times New Roman" w:cs="Times New Roman"/>
           <w:sz w:val="24"/>
           <w:szCs w:val="24"/>
         </w:rPr>
         <w:sectPr>
-          <w:headerReference w:type="default" r:id="rId11"/>
-          <w:footerReference w:type="default" r:id="rId12"/>
+          <w:headerReference w:type="default" r:id="rId12"/>
+          <w:footerReference w:type="default" r:id="rId13"/>
           <w:pgSz w:w="11907" w:h="16840" w:code="9"/>
           <w:pgMar w:top="1134" w:right="1134" w:bottom="1134" w:left="1134" w:header="720" w:footer="720" w:gutter="0"/>
           <w:cols w:space="720"/>
@@ -8867,25 +9081,7 @@
           <w:sz w:val="24"/>
           <w:szCs w:val="24"/>
         </w:rPr>
-        <w:t xml:space="preserve">IEEE </w:t>
-      </w:r>
-      <w:proofErr w:type="spellStart"/>
-      <w:r>
-        <w:rPr>
-          <w:rFonts w:ascii="Times New Roman" w:hAnsi="Times New Roman" w:cs="Times New Roman"/>
-          <w:sz w:val="24"/>
-          <w:szCs w:val="24"/>
-        </w:rPr>
-        <w:t>Std</w:t>
-      </w:r>
-      <w:proofErr w:type="spellEnd"/>
-      <w:r>
-        <w:rPr>
-          <w:rFonts w:ascii="Times New Roman" w:hAnsi="Times New Roman" w:cs="Times New Roman"/>
-          <w:sz w:val="24"/>
-          <w:szCs w:val="24"/>
-        </w:rPr>
-        <w:t xml:space="preserve"> 830-1998</w:t>
+        <w:t>IEEE Std 830-1998</w:t>
       </w:r>
       <w:r>
         <w:rPr>
@@ -9039,25 +9235,7 @@
           <w:sz w:val="24"/>
           <w:szCs w:val="24"/>
         </w:rPr>
-        <w:t xml:space="preserve">IEEE </w:t>
-      </w:r>
-      <w:proofErr w:type="spellStart"/>
-      <w:r>
-        <w:rPr>
-          <w:rFonts w:ascii="Times New Roman" w:hAnsi="Times New Roman" w:cs="Times New Roman"/>
-          <w:sz w:val="24"/>
-          <w:szCs w:val="24"/>
-        </w:rPr>
-        <w:t>Std</w:t>
-      </w:r>
-      <w:proofErr w:type="spellEnd"/>
-      <w:r>
-        <w:rPr>
-          <w:rFonts w:ascii="Times New Roman" w:hAnsi="Times New Roman" w:cs="Times New Roman"/>
-          <w:sz w:val="24"/>
-          <w:szCs w:val="24"/>
-        </w:rPr>
-        <w:t xml:space="preserve"> 1016™-2009</w:t>
+        <w:t>IEEE Std 1016™-2009</w:t>
       </w:r>
       <w:r>
         <w:rPr>
@@ -9138,25 +9316,7 @@
           <w:sz w:val="24"/>
           <w:szCs w:val="24"/>
         </w:rPr>
-        <w:t xml:space="preserve">IEEE </w:t>
-      </w:r>
-      <w:proofErr w:type="spellStart"/>
-      <w:r>
-        <w:rPr>
-          <w:rFonts w:ascii="Times New Roman" w:hAnsi="Times New Roman" w:cs="Times New Roman"/>
-          <w:sz w:val="24"/>
-          <w:szCs w:val="24"/>
-        </w:rPr>
-        <w:t>Std</w:t>
-      </w:r>
-      <w:proofErr w:type="spellEnd"/>
-      <w:r>
-        <w:rPr>
-          <w:rFonts w:ascii="Times New Roman" w:hAnsi="Times New Roman" w:cs="Times New Roman"/>
-          <w:sz w:val="24"/>
-          <w:szCs w:val="24"/>
-        </w:rPr>
-        <w:t xml:space="preserve"> 829™-2008</w:t>
+        <w:t>IEEE Std 829™-2008</w:t>
       </w:r>
       <w:r>
         <w:rPr>
@@ -9233,8 +9393,8 @@
       </w:pPr>
     </w:p>
     <w:sectPr>
-      <w:headerReference w:type="default" r:id="rId13"/>
-      <w:footerReference w:type="default" r:id="rId14"/>
+      <w:headerReference w:type="default" r:id="rId14"/>
+      <w:footerReference w:type="default" r:id="rId15"/>
       <w:pgSz w:w="11907" w:h="16840" w:code="9"/>
       <w:pgMar w:top="1134" w:right="1134" w:bottom="1134" w:left="1134" w:header="720" w:footer="720" w:gutter="0"/>
       <w:cols w:space="720"/>
@@ -9328,7 +9488,7 @@
                 <w:bCs/>
                 <w:noProof/>
               </w:rPr>
-              <w:t>9</w:t>
+              <w:t>10</w:t>
             </w:r>
             <w:r>
               <w:rPr>
@@ -9373,7 +9533,7 @@
                 <w:bCs/>
                 <w:noProof/>
               </w:rPr>
-              <w:t>10</w:t>
+              <w:t>11</w:t>
             </w:r>
             <w:r>
               <w:rPr>
@@ -11142,6 +11302,66 @@
   </w:num>
   <w:num w:numId="15">
     <w:abstractNumId w:val="12"/>
+  </w:num>
+  <w:num w:numId="16">
+    <w:abstractNumId w:val="14"/>
+    <w:lvlOverride w:ilvl="0">
+      <w:startOverride w:val="1"/>
+    </w:lvlOverride>
+    <w:lvlOverride w:ilvl="1">
+      <w:startOverride w:val="1"/>
+    </w:lvlOverride>
+    <w:lvlOverride w:ilvl="2">
+      <w:startOverride w:val="1"/>
+    </w:lvlOverride>
+    <w:lvlOverride w:ilvl="3">
+      <w:startOverride w:val="1"/>
+    </w:lvlOverride>
+    <w:lvlOverride w:ilvl="4">
+      <w:startOverride w:val="1"/>
+    </w:lvlOverride>
+    <w:lvlOverride w:ilvl="5">
+      <w:startOverride w:val="1"/>
+    </w:lvlOverride>
+    <w:lvlOverride w:ilvl="6">
+      <w:startOverride w:val="1"/>
+    </w:lvlOverride>
+    <w:lvlOverride w:ilvl="7">
+      <w:startOverride w:val="1"/>
+    </w:lvlOverride>
+    <w:lvlOverride w:ilvl="8">
+      <w:startOverride w:val="1"/>
+    </w:lvlOverride>
+  </w:num>
+  <w:num w:numId="17">
+    <w:abstractNumId w:val="1"/>
+    <w:lvlOverride w:ilvl="0">
+      <w:startOverride w:val="1"/>
+    </w:lvlOverride>
+    <w:lvlOverride w:ilvl="1">
+      <w:startOverride w:val="1"/>
+    </w:lvlOverride>
+    <w:lvlOverride w:ilvl="2">
+      <w:startOverride w:val="1"/>
+    </w:lvlOverride>
+    <w:lvlOverride w:ilvl="3">
+      <w:startOverride w:val="1"/>
+    </w:lvlOverride>
+    <w:lvlOverride w:ilvl="4">
+      <w:startOverride w:val="1"/>
+    </w:lvlOverride>
+    <w:lvlOverride w:ilvl="5">
+      <w:startOverride w:val="1"/>
+    </w:lvlOverride>
+    <w:lvlOverride w:ilvl="6">
+      <w:startOverride w:val="1"/>
+    </w:lvlOverride>
+    <w:lvlOverride w:ilvl="7">
+      <w:startOverride w:val="1"/>
+    </w:lvlOverride>
+    <w:lvlOverride w:ilvl="8">
+      <w:startOverride w:val="1"/>
+    </w:lvlOverride>
   </w:num>
 </w:numbering>
 </file>
@@ -11269,6 +11489,7 @@
     <w:lsdException w:name="HTML Sample" w:semiHidden="1" w:unhideWhenUsed="1"/>
     <w:lsdException w:name="HTML Typewriter" w:semiHidden="1" w:unhideWhenUsed="1"/>
     <w:lsdException w:name="HTML Variable" w:semiHidden="1" w:unhideWhenUsed="1"/>
+    <w:lsdException w:name="Normal Table" w:semiHidden="1" w:unhideWhenUsed="1"/>
     <w:lsdException w:name="annotation subject" w:semiHidden="1" w:unhideWhenUsed="1"/>
     <w:lsdException w:name="No List" w:semiHidden="1" w:unhideWhenUsed="1"/>
     <w:lsdException w:name="Outline List 1" w:semiHidden="1" w:unhideWhenUsed="1"/>
@@ -11312,8 +11533,10 @@
     <w:lsdException w:name="Table Elegant" w:semiHidden="1" w:unhideWhenUsed="1"/>
     <w:lsdException w:name="Table Professional" w:semiHidden="1" w:unhideWhenUsed="1"/>
     <w:lsdException w:name="Table Subtle 1" w:semiHidden="1" w:unhideWhenUsed="1"/>
+    <w:lsdException w:name="Table Subtle 2" w:semiHidden="1" w:unhideWhenUsed="1"/>
     <w:lsdException w:name="Table Web 1" w:semiHidden="1" w:unhideWhenUsed="1"/>
     <w:lsdException w:name="Table Web 2" w:semiHidden="1" w:unhideWhenUsed="1"/>
+    <w:lsdException w:name="Table Web 3" w:semiHidden="1" w:unhideWhenUsed="1"/>
     <w:lsdException w:name="Balloon Text" w:semiHidden="1" w:unhideWhenUsed="1"/>
     <w:lsdException w:name="Table Grid" w:uiPriority="0"/>
     <w:lsdException w:name="Table Theme" w:semiHidden="1" w:unhideWhenUsed="1"/>
@@ -12086,7 +12309,7 @@
 </file>
 
 <file path=customXml/itemProps1.xml><?xml version="1.0" encoding="utf-8"?>
-<ds:datastoreItem xmlns:ds="http://schemas.openxmlformats.org/officeDocument/2006/customXml" ds:itemID="{91F13443-6CB5-4AAE-ACCC-343960C87F86}">
+<ds:datastoreItem xmlns:ds="http://schemas.openxmlformats.org/officeDocument/2006/customXml" ds:itemID="{2BB90083-E176-4D04-BFF8-CD9DDF4574E8}">
   <ds:schemaRefs>
     <ds:schemaRef ds:uri="http://schemas.openxmlformats.org/officeDocument/2006/bibliography"/>
   </ds:schemaRefs>

</xml_diff>